<commit_message>
Added key learnings from chapter 6
</commit_message>
<xml_diff>
--- a/Learning journal doc local.docx
+++ b/Learning journal doc local.docx
@@ -484,16 +484,74 @@
         <w:t xml:space="preserve"> the model head is retained.</w:t>
       </w:r>
     </w:p>
+    <w:p>
+      <w:pPr>
+        <w:pStyle w:val="StandardWeb"/>
+      </w:pPr>
+    </w:p>
+    <w:p>
+      <w:pPr>
+        <w:pStyle w:val="berschrift2"/>
+      </w:pPr>
+      <w:r>
+        <w:t xml:space="preserve">Learnings from homework </w:t>
+      </w:r>
+      <w:r>
+        <w:t>6</w:t>
+      </w:r>
+    </w:p>
     <w:p/>
     <w:p>
       <w:pPr>
-        <w:pStyle w:val="berschrift1"/>
-      </w:pPr>
-      <w:r>
-        <w:t>Projects for the learning portfolio</w:t>
-      </w:r>
-    </w:p>
-    <w:p/>
+        <w:pStyle w:val="StandardWeb"/>
+        <w:rPr>
+          <w:lang w:val="de-IT"/>
+        </w:rPr>
+      </w:pPr>
+      <w:r>
+        <w:t xml:space="preserve">Broadcasting is like a helpful assistant in </w:t>
+      </w:r>
+      <w:proofErr w:type="spellStart"/>
+      <w:r>
+        <w:t>numpy</w:t>
+      </w:r>
+      <w:proofErr w:type="spellEnd"/>
+      <w:r>
+        <w:t xml:space="preserve"> and </w:t>
+      </w:r>
+      <w:proofErr w:type="spellStart"/>
+      <w:r>
+        <w:t>PyTorch</w:t>
+      </w:r>
+      <w:proofErr w:type="spellEnd"/>
+      <w:r>
+        <w:t xml:space="preserve"> that makes working with arrays of different shapes much easier. It automatically adjusts the dimensions of arrays so they can be combined and computed together without any hassle.</w:t>
+      </w:r>
+    </w:p>
+    <w:p>
+      <w:pPr>
+        <w:pStyle w:val="StandardWeb"/>
+      </w:pPr>
+      <w:r>
+        <w:t>Imagine you have two arrays with different shapes, and you want to perform some calculations on them. Broadcasting steps in and follows specific rules to make sure the arrays are compatible. It copies and stretches the values along the smaller dimensions, so they match the corresponding dimensions of the other array. This way, you can perform computations smoothly without needing to manually reshape or loop through the arrays.</w:t>
+      </w:r>
+    </w:p>
+    <w:p>
+      <w:pPr>
+        <w:pStyle w:val="StandardWeb"/>
+      </w:pPr>
+      <w:r>
+        <w:t>The great thing about broadcasting is that it simplifies coding. It allows developers to write shorter and more readable code by eliminating the need for complicated loops or reshaping operations. So, when you're dealing with complex math operations, like working with matrices or performing calculations on each element, broadcasting comes to the rescue. It not only makes your code easier to understand but also improves its performance by avoiding unnecessary repetitive work.</w:t>
+      </w:r>
+    </w:p>
+    <w:p>
+      <w:pPr>
+        <w:pStyle w:val="StandardWeb"/>
+      </w:pPr>
+      <w:r>
+        <w:t>In the world of deep learning models, broadcasting is especially valuable. It helps with various operations involving tensors of different shapes, such as calculating gradients or applying activation functions to each element. It also plays a key role in batch processing, where you can process multiple data samples at once, making the training process more efficient.</w:t>
+      </w:r>
+    </w:p>
     <w:p>
       <w:pPr>
         <w:pStyle w:val="berschrift2"/>
@@ -671,7 +729,17 @@
           <w:sz w:val="22"/>
           <w:szCs w:val="22"/>
         </w:rPr>
-        <w:t xml:space="preserve">To utilize the data consistently, I developed a database that stores the predictions, allowing me to create a trading bot that can make informed decisions based on the model's predictions. I also calculated the correlation between assets over various time periods, dynamically implementing a time range that adapts as I retrain the model. To diversify the assets, I included those with positive correlations, such as SPY to Bitcoin, those with negative correlations, such as Gold to Bitcoin, and a broad index of bonds. I utilized as many parameters as possible in the model to account for biased predictions due to the differences in base values of the </w:t>
+        <w:t xml:space="preserve">To utilize the data consistently, I developed a database that stores the predictions, allowing me to create a trading bot that can make informed decisions based on the model's predictions. </w:t>
+      </w:r>
+      <w:r>
+        <w:rPr>
+          <w:rFonts w:ascii="Arial" w:hAnsi="Arial" w:cs="Arial"/>
+          <w:color w:val="000000" w:themeColor="text1"/>
+          <w:sz w:val="22"/>
+          <w:szCs w:val="22"/>
+        </w:rPr>
+        <w:lastRenderedPageBreak/>
+        <w:t xml:space="preserve">I also calculated the correlation between assets over various time periods, dynamically implementing a time range that adapts as I retrain the model. To diversify the assets, I included those with positive correlations, such as SPY to Bitcoin, those with negative correlations, such as Gold to Bitcoin, and a broad index of bonds. I utilized as many parameters as possible in the model to account for biased predictions due to the differences in base values of the </w:t>
       </w:r>
       <w:proofErr w:type="gramStart"/>
       <w:r>
@@ -1068,11 +1136,6 @@
     </w:p>
     <w:p>
       <w:pPr>
-        <w:jc w:val="both"/>
-      </w:pPr>
-    </w:p>
-    <w:p>
-      <w:pPr>
         <w:pStyle w:val="berschrift3"/>
       </w:pPr>
     </w:p>
@@ -1111,7 +1174,33 @@
       </w:r>
       <w:proofErr w:type="gramEnd"/>
       <w:r>
-        <w:t xml:space="preserve"> swipe and communicate on the application. The bot was deployed as a docker container in an ubuntu runtime environment. See the presentation (of me and Damiano) we did on the project/topic. </w:t>
+        <w:t xml:space="preserve"> swipe and communicate on the application.</w:t>
+      </w:r>
+      <w:r>
+        <w:t xml:space="preserve"> </w:t>
+      </w:r>
+      <w:proofErr w:type="gramStart"/>
+      <w:r>
+        <w:t>The</w:t>
+      </w:r>
+      <w:proofErr w:type="gramEnd"/>
+      <w:r>
+        <w:t xml:space="preserve"> bot was deployed as a docker container in an ubuntu runtime environment. See the presentation (of me and Damiano) we did on the project/topic. </w:t>
+      </w:r>
+    </w:p>
+    <w:p/>
+    <w:p>
+      <w:pPr>
+        <w:pStyle w:val="berschrift3"/>
+      </w:pPr>
+      <w:r>
+        <w:t xml:space="preserve">Project 6 </w:t>
+      </w:r>
+    </w:p>
+    <w:p/>
+    <w:p>
+      <w:r>
+        <w:t xml:space="preserve">The functionality of the bot was extended, as a captioning model was implemented, that was able to detect the content of pictures (cocoa clip). I think about doing a presentation of the model in class. </w:t>
       </w:r>
     </w:p>
     <w:sectPr>
@@ -4196,7 +4285,6 @@
     <w:name w:val="Normal (Web)"/>
     <w:basedOn w:val="Standard"/>
     <w:uiPriority w:val="99"/>
-    <w:semiHidden/>
     <w:unhideWhenUsed/>
     <w:rsid w:val="00BF0F2C"/>
     <w:pPr>

</xml_diff>